<commit_message>
update installation document and add 2022-08-09_Errors_and_explanation
</commit_message>
<xml_diff>
--- a/Installation step.docx
+++ b/Installation step.docx
@@ -60,7 +60,13 @@
     </w:p>
     <w:p>
       <w:r>
-        <w:t>- Clone souce code using below url</w:t>
+        <w:t xml:space="preserve">- Clone </w:t>
+      </w:r>
+      <w:r>
+        <w:t>source</w:t>
+      </w:r>
+      <w:r>
+        <w:t xml:space="preserve"> code using below url</w:t>
       </w:r>
     </w:p>
     <w:p>
@@ -204,7 +210,14 @@
       </w:r>
       <w:r>
         <w:tab/>
-        <w:t>PDO::ATTR_PERSISTENT =&gt; true</w:t>
+      </w:r>
+      <w:proofErr w:type="gramStart"/>
+      <w:r>
+        <w:t>PDO::</w:t>
+      </w:r>
+      <w:proofErr w:type="gramEnd"/>
+      <w:r>
+        <w:t>ATTR_PERSISTENT =&gt; true</w:t>
       </w:r>
     </w:p>
     <w:p>
@@ -683,15 +696,1784 @@
       <w:r>
         <w:tab/>
         <w:t>-----------------------------</w:t>
+      </w:r>
+    </w:p>
+    <w:p>
+      <w:pPr>
+        <w:rPr>
+          <w:b/>
+        </w:rPr>
+      </w:pPr>
+      <w:r>
+        <w:rPr>
+          <w:b/>
+        </w:rPr>
+        <w:t>Installation step (</w:t>
+      </w:r>
+      <w:r>
+        <w:rPr>
+          <w:b/>
+        </w:rPr>
+        <w:t>from the updated repository</w:t>
+      </w:r>
+      <w:r>
+        <w:rPr>
+          <w:b/>
+        </w:rPr>
+        <w:t xml:space="preserve"> i.e </w:t>
+      </w:r>
+      <w:hyperlink r:id="rId4" w:history="1">
+        <w:r>
+          <w:rPr>
+            <w:rStyle w:val="Hyperlink"/>
+          </w:rPr>
+          <w:t>https://github.com/jaywebdevpoc/dfp</w:t>
+        </w:r>
+      </w:hyperlink>
+      <w:r>
+        <w:rPr>
+          <w:b/>
+        </w:rPr>
+        <w:t>)</w:t>
+      </w:r>
+    </w:p>
+    <w:p>
+      <w:pPr>
+        <w:rPr>
+          <w:b/>
+        </w:rPr>
+      </w:pPr>
+      <w:r>
+        <w:rPr>
+          <w:b/>
+        </w:rPr>
+        <w:t>-- After the server set up is done</w:t>
+      </w:r>
+    </w:p>
+    <w:p>
+      <w:r>
+        <w:t>- Clone sou</w:t>
+      </w:r>
+      <w:r>
+        <w:t>r</w:t>
+      </w:r>
+      <w:r>
+        <w:t xml:space="preserve">ce code using below </w:t>
+      </w:r>
+      <w:proofErr w:type="gramStart"/>
+      <w:r>
+        <w:t>url</w:t>
+      </w:r>
+      <w:r>
+        <w:t xml:space="preserve"> :</w:t>
+      </w:r>
+      <w:proofErr w:type="gramEnd"/>
+      <w:r>
+        <w:t>-</w:t>
+      </w:r>
+    </w:p>
+    <w:p>
+      <w:hyperlink r:id="rId5" w:history="1">
+        <w:r>
+          <w:rPr>
+            <w:rStyle w:val="Hyperlink"/>
+          </w:rPr>
+          <w:t>https://github.com/jaywebdevpoc/dfp</w:t>
+        </w:r>
+      </w:hyperlink>
+    </w:p>
+    <w:p>
+      <w:r>
+        <w:t xml:space="preserve">-- Import sql database which is inside </w:t>
+      </w:r>
+      <w:proofErr w:type="gramStart"/>
+      <w:r>
+        <w:t>install_database</w:t>
+      </w:r>
+      <w:r>
+        <w:t>.zip .</w:t>
+      </w:r>
+      <w:proofErr w:type="gramEnd"/>
+    </w:p>
+    <w:p>
+      <w:r>
+        <w:t>(Note that above database contains dummy users as well)</w:t>
+      </w:r>
+    </w:p>
+    <w:p>
+      <w:r>
+        <w:lastRenderedPageBreak/>
+        <w:t xml:space="preserve">Also below is the master admin user and </w:t>
+      </w:r>
+      <w:r>
+        <w:t>password.</w:t>
+      </w:r>
+      <w:r>
+        <w:t xml:space="preserve"> You can login with this master admin and create new users and set up every</w:t>
+      </w:r>
+      <w:r>
+        <w:t>t</w:t>
+      </w:r>
+      <w:r>
+        <w:t>h</w:t>
+      </w:r>
+      <w:r>
+        <w:t>ing.</w:t>
+      </w:r>
+    </w:p>
+    <w:p>
+      <w:pPr>
+        <w:rPr>
+          <w:b/>
+        </w:rPr>
+      </w:pPr>
+      <w:r>
+        <w:t>1.</w:t>
+      </w:r>
+      <w:proofErr w:type="gramStart"/>
+      <w:r>
+        <w:t>Username :</w:t>
+      </w:r>
+      <w:proofErr w:type="gramEnd"/>
+      <w:r>
+        <w:t xml:space="preserve">- </w:t>
+      </w:r>
+      <w:r>
+        <w:t xml:space="preserve">admin </w:t>
+      </w:r>
+      <w:r>
+        <w:t xml:space="preserve"> / Password :- </w:t>
+      </w:r>
+      <w:r>
+        <w:t>Open20password</w:t>
+      </w:r>
+    </w:p>
+    <w:p>
+      <w:pPr>
+        <w:rPr>
+          <w:sz w:val="36"/>
+          <w:szCs w:val="36"/>
+        </w:rPr>
+      </w:pPr>
+      <w:proofErr w:type="gramStart"/>
+      <w:r>
+        <w:rPr>
+          <w:sz w:val="36"/>
+          <w:szCs w:val="36"/>
+        </w:rPr>
+        <w:t>Configurations :</w:t>
+      </w:r>
+      <w:proofErr w:type="gramEnd"/>
+      <w:r>
+        <w:rPr>
+          <w:sz w:val="36"/>
+          <w:szCs w:val="36"/>
+        </w:rPr>
+        <w:t>-</w:t>
+      </w:r>
+    </w:p>
+    <w:p>
+      <w:r>
+        <w:t>-- After cloning following configurations must be changed in following files</w:t>
+      </w:r>
+    </w:p>
+    <w:p/>
+    <w:p>
+      <w:r>
+        <w:t>{project_</w:t>
+      </w:r>
+      <w:proofErr w:type="gramStart"/>
+      <w:r>
+        <w:t>dir}</w:t>
+      </w:r>
+      <w:r>
+        <w:t>\common\config\main-local.php</w:t>
+      </w:r>
+      <w:proofErr w:type="gramEnd"/>
+      <w:r>
+        <w:t xml:space="preserve"> (database configurations)</w:t>
+      </w:r>
+    </w:p>
+    <w:p/>
+    <w:p>
+      <w:pPr>
+        <w:shd w:val="clear" w:color="auto" w:fill="1E1E1E"/>
+        <w:spacing w:after="0" w:line="285" w:lineRule="atLeast"/>
+        <w:rPr>
+          <w:rFonts w:ascii="Consolas" w:eastAsia="Times New Roman" w:hAnsi="Consolas" w:cs="Times New Roman"/>
+          <w:color w:val="D4D4D4"/>
+          <w:sz w:val="21"/>
+          <w:szCs w:val="21"/>
+          <w:lang w:val="en-IN" w:eastAsia="en-IN"/>
+        </w:rPr>
+      </w:pPr>
+      <w:r>
+        <w:rPr>
+          <w:rFonts w:ascii="Consolas" w:eastAsia="Times New Roman" w:hAnsi="Consolas" w:cs="Times New Roman"/>
+          <w:color w:val="CE9178"/>
+          <w:sz w:val="21"/>
+          <w:szCs w:val="21"/>
+          <w:lang w:val="en-IN" w:eastAsia="en-IN"/>
+        </w:rPr>
+        <w:t>'db'</w:t>
+      </w:r>
+      <w:r>
+        <w:rPr>
+          <w:rFonts w:ascii="Consolas" w:eastAsia="Times New Roman" w:hAnsi="Consolas" w:cs="Times New Roman"/>
+          <w:color w:val="D4D4D4"/>
+          <w:sz w:val="21"/>
+          <w:szCs w:val="21"/>
+          <w:lang w:val="en-IN" w:eastAsia="en-IN"/>
+        </w:rPr>
+        <w:t xml:space="preserve"> =&gt; [</w:t>
+      </w:r>
+    </w:p>
+    <w:p>
+      <w:pPr>
+        <w:shd w:val="clear" w:color="auto" w:fill="1E1E1E"/>
+        <w:spacing w:after="0" w:line="285" w:lineRule="atLeast"/>
+        <w:rPr>
+          <w:rFonts w:ascii="Consolas" w:eastAsia="Times New Roman" w:hAnsi="Consolas" w:cs="Times New Roman"/>
+          <w:color w:val="D4D4D4"/>
+          <w:sz w:val="21"/>
+          <w:szCs w:val="21"/>
+          <w:lang w:val="en-IN" w:eastAsia="en-IN"/>
+        </w:rPr>
+      </w:pPr>
+      <w:r>
+        <w:rPr>
+          <w:rFonts w:ascii="Consolas" w:eastAsia="Times New Roman" w:hAnsi="Consolas" w:cs="Times New Roman"/>
+          <w:color w:val="D4D4D4"/>
+          <w:sz w:val="21"/>
+          <w:szCs w:val="21"/>
+          <w:lang w:val="en-IN" w:eastAsia="en-IN"/>
+        </w:rPr>
+        <w:t xml:space="preserve">            </w:t>
+      </w:r>
+      <w:r>
+        <w:rPr>
+          <w:rFonts w:ascii="Consolas" w:eastAsia="Times New Roman" w:hAnsi="Consolas" w:cs="Times New Roman"/>
+          <w:color w:val="CE9178"/>
+          <w:sz w:val="21"/>
+          <w:szCs w:val="21"/>
+          <w:lang w:val="en-IN" w:eastAsia="en-IN"/>
+        </w:rPr>
+        <w:t>'class'</w:t>
+      </w:r>
+      <w:r>
+        <w:rPr>
+          <w:rFonts w:ascii="Consolas" w:eastAsia="Times New Roman" w:hAnsi="Consolas" w:cs="Times New Roman"/>
+          <w:color w:val="D4D4D4"/>
+          <w:sz w:val="21"/>
+          <w:szCs w:val="21"/>
+          <w:lang w:val="en-IN" w:eastAsia="en-IN"/>
+        </w:rPr>
+        <w:t xml:space="preserve"> =&gt; </w:t>
+      </w:r>
+      <w:r>
+        <w:rPr>
+          <w:rFonts w:ascii="Consolas" w:eastAsia="Times New Roman" w:hAnsi="Consolas" w:cs="Times New Roman"/>
+          <w:color w:val="CE9178"/>
+          <w:sz w:val="21"/>
+          <w:szCs w:val="21"/>
+          <w:lang w:val="en-IN" w:eastAsia="en-IN"/>
+        </w:rPr>
+        <w:t>'yii\db\Connection'</w:t>
+      </w:r>
+      <w:r>
+        <w:rPr>
+          <w:rFonts w:ascii="Consolas" w:eastAsia="Times New Roman" w:hAnsi="Consolas" w:cs="Times New Roman"/>
+          <w:color w:val="D4D4D4"/>
+          <w:sz w:val="21"/>
+          <w:szCs w:val="21"/>
+          <w:lang w:val="en-IN" w:eastAsia="en-IN"/>
+        </w:rPr>
+        <w:t>,</w:t>
+      </w:r>
+    </w:p>
+    <w:p>
+      <w:pPr>
+        <w:shd w:val="clear" w:color="auto" w:fill="1E1E1E"/>
+        <w:spacing w:after="0" w:line="285" w:lineRule="atLeast"/>
+        <w:rPr>
+          <w:rFonts w:ascii="Consolas" w:eastAsia="Times New Roman" w:hAnsi="Consolas" w:cs="Times New Roman"/>
+          <w:color w:val="D4D4D4"/>
+          <w:sz w:val="21"/>
+          <w:szCs w:val="21"/>
+          <w:lang w:val="en-IN" w:eastAsia="en-IN"/>
+        </w:rPr>
+      </w:pPr>
+      <w:r>
+        <w:rPr>
+          <w:rFonts w:ascii="Consolas" w:eastAsia="Times New Roman" w:hAnsi="Consolas" w:cs="Times New Roman"/>
+          <w:color w:val="D4D4D4"/>
+          <w:sz w:val="21"/>
+          <w:szCs w:val="21"/>
+          <w:lang w:val="en-IN" w:eastAsia="en-IN"/>
+        </w:rPr>
+        <w:t xml:space="preserve">            </w:t>
+      </w:r>
+      <w:r>
+        <w:rPr>
+          <w:rFonts w:ascii="Consolas" w:eastAsia="Times New Roman" w:hAnsi="Consolas" w:cs="Times New Roman"/>
+          <w:color w:val="CE9178"/>
+          <w:sz w:val="21"/>
+          <w:szCs w:val="21"/>
+          <w:lang w:val="en-IN" w:eastAsia="en-IN"/>
+        </w:rPr>
+        <w:t>'dsn'</w:t>
+      </w:r>
+      <w:r>
+        <w:rPr>
+          <w:rFonts w:ascii="Consolas" w:eastAsia="Times New Roman" w:hAnsi="Consolas" w:cs="Times New Roman"/>
+          <w:color w:val="D4D4D4"/>
+          <w:sz w:val="21"/>
+          <w:szCs w:val="21"/>
+          <w:lang w:val="en-IN" w:eastAsia="en-IN"/>
+        </w:rPr>
+        <w:t xml:space="preserve"> =&gt; </w:t>
+      </w:r>
+      <w:r>
+        <w:rPr>
+          <w:rFonts w:ascii="Consolas" w:eastAsia="Times New Roman" w:hAnsi="Consolas" w:cs="Times New Roman"/>
+          <w:color w:val="CE9178"/>
+          <w:sz w:val="21"/>
+          <w:szCs w:val="21"/>
+          <w:lang w:val="en-IN" w:eastAsia="en-IN"/>
+        </w:rPr>
+        <w:t>'</w:t>
+      </w:r>
+      <w:proofErr w:type="gramStart"/>
+      <w:r>
+        <w:rPr>
+          <w:rFonts w:ascii="Consolas" w:eastAsia="Times New Roman" w:hAnsi="Consolas" w:cs="Times New Roman"/>
+          <w:color w:val="CE9178"/>
+          <w:sz w:val="21"/>
+          <w:szCs w:val="21"/>
+          <w:lang w:val="en-IN" w:eastAsia="en-IN"/>
+        </w:rPr>
+        <w:t>mysql:host</w:t>
+      </w:r>
+      <w:proofErr w:type="gramEnd"/>
+      <w:r>
+        <w:rPr>
+          <w:rFonts w:ascii="Consolas" w:eastAsia="Times New Roman" w:hAnsi="Consolas" w:cs="Times New Roman"/>
+          <w:color w:val="CE9178"/>
+          <w:sz w:val="21"/>
+          <w:szCs w:val="21"/>
+          <w:lang w:val="en-IN" w:eastAsia="en-IN"/>
+        </w:rPr>
+        <w:t>=localhost;dbname=dfp'</w:t>
+      </w:r>
+      <w:r>
+        <w:rPr>
+          <w:rFonts w:ascii="Consolas" w:eastAsia="Times New Roman" w:hAnsi="Consolas" w:cs="Times New Roman"/>
+          <w:color w:val="D4D4D4"/>
+          <w:sz w:val="21"/>
+          <w:szCs w:val="21"/>
+          <w:lang w:val="en-IN" w:eastAsia="en-IN"/>
+        </w:rPr>
+        <w:t>,</w:t>
+      </w:r>
+    </w:p>
+    <w:p>
+      <w:pPr>
+        <w:shd w:val="clear" w:color="auto" w:fill="1E1E1E"/>
+        <w:spacing w:after="0" w:line="285" w:lineRule="atLeast"/>
+        <w:rPr>
+          <w:rFonts w:ascii="Consolas" w:eastAsia="Times New Roman" w:hAnsi="Consolas" w:cs="Times New Roman"/>
+          <w:color w:val="D4D4D4"/>
+          <w:sz w:val="21"/>
+          <w:szCs w:val="21"/>
+          <w:lang w:val="en-IN" w:eastAsia="en-IN"/>
+        </w:rPr>
+      </w:pPr>
+      <w:r>
+        <w:rPr>
+          <w:rFonts w:ascii="Consolas" w:eastAsia="Times New Roman" w:hAnsi="Consolas" w:cs="Times New Roman"/>
+          <w:color w:val="D4D4D4"/>
+          <w:sz w:val="21"/>
+          <w:szCs w:val="21"/>
+          <w:lang w:val="en-IN" w:eastAsia="en-IN"/>
+        </w:rPr>
+        <w:t xml:space="preserve">            </w:t>
+      </w:r>
+      <w:r>
+        <w:rPr>
+          <w:rFonts w:ascii="Consolas" w:eastAsia="Times New Roman" w:hAnsi="Consolas" w:cs="Times New Roman"/>
+          <w:color w:val="CE9178"/>
+          <w:sz w:val="21"/>
+          <w:szCs w:val="21"/>
+          <w:lang w:val="en-IN" w:eastAsia="en-IN"/>
+        </w:rPr>
+        <w:t>'username'</w:t>
+      </w:r>
+      <w:r>
+        <w:rPr>
+          <w:rFonts w:ascii="Consolas" w:eastAsia="Times New Roman" w:hAnsi="Consolas" w:cs="Times New Roman"/>
+          <w:color w:val="D4D4D4"/>
+          <w:sz w:val="21"/>
+          <w:szCs w:val="21"/>
+          <w:lang w:val="en-IN" w:eastAsia="en-IN"/>
+        </w:rPr>
+        <w:t xml:space="preserve"> =&gt; </w:t>
+      </w:r>
+      <w:r>
+        <w:rPr>
+          <w:rFonts w:ascii="Consolas" w:eastAsia="Times New Roman" w:hAnsi="Consolas" w:cs="Times New Roman"/>
+          <w:color w:val="CE9178"/>
+          <w:sz w:val="21"/>
+          <w:szCs w:val="21"/>
+          <w:lang w:val="en-IN" w:eastAsia="en-IN"/>
+        </w:rPr>
+        <w:t>'root'</w:t>
+      </w:r>
+      <w:r>
+        <w:rPr>
+          <w:rFonts w:ascii="Consolas" w:eastAsia="Times New Roman" w:hAnsi="Consolas" w:cs="Times New Roman"/>
+          <w:color w:val="D4D4D4"/>
+          <w:sz w:val="21"/>
+          <w:szCs w:val="21"/>
+          <w:lang w:val="en-IN" w:eastAsia="en-IN"/>
+        </w:rPr>
+        <w:t>,</w:t>
+      </w:r>
+    </w:p>
+    <w:p>
+      <w:pPr>
+        <w:shd w:val="clear" w:color="auto" w:fill="1E1E1E"/>
+        <w:spacing w:after="0" w:line="285" w:lineRule="atLeast"/>
+        <w:rPr>
+          <w:rFonts w:ascii="Consolas" w:eastAsia="Times New Roman" w:hAnsi="Consolas" w:cs="Times New Roman"/>
+          <w:color w:val="D4D4D4"/>
+          <w:sz w:val="21"/>
+          <w:szCs w:val="21"/>
+          <w:lang w:val="en-IN" w:eastAsia="en-IN"/>
+        </w:rPr>
+      </w:pPr>
+      <w:r>
+        <w:rPr>
+          <w:rFonts w:ascii="Consolas" w:eastAsia="Times New Roman" w:hAnsi="Consolas" w:cs="Times New Roman"/>
+          <w:color w:val="D4D4D4"/>
+          <w:sz w:val="21"/>
+          <w:szCs w:val="21"/>
+          <w:lang w:val="en-IN" w:eastAsia="en-IN"/>
+        </w:rPr>
+        <w:t xml:space="preserve">            </w:t>
+      </w:r>
+      <w:r>
+        <w:rPr>
+          <w:rFonts w:ascii="Consolas" w:eastAsia="Times New Roman" w:hAnsi="Consolas" w:cs="Times New Roman"/>
+          <w:color w:val="CE9178"/>
+          <w:sz w:val="21"/>
+          <w:szCs w:val="21"/>
+          <w:lang w:val="en-IN" w:eastAsia="en-IN"/>
+        </w:rPr>
+        <w:t>'password'</w:t>
+      </w:r>
+      <w:r>
+        <w:rPr>
+          <w:rFonts w:ascii="Consolas" w:eastAsia="Times New Roman" w:hAnsi="Consolas" w:cs="Times New Roman"/>
+          <w:color w:val="D4D4D4"/>
+          <w:sz w:val="21"/>
+          <w:szCs w:val="21"/>
+          <w:lang w:val="en-IN" w:eastAsia="en-IN"/>
+        </w:rPr>
+        <w:t xml:space="preserve"> =&gt; </w:t>
+      </w:r>
+      <w:r>
+        <w:rPr>
+          <w:rFonts w:ascii="Consolas" w:eastAsia="Times New Roman" w:hAnsi="Consolas" w:cs="Times New Roman"/>
+          <w:color w:val="CE9178"/>
+          <w:sz w:val="21"/>
+          <w:szCs w:val="21"/>
+          <w:lang w:val="en-IN" w:eastAsia="en-IN"/>
+        </w:rPr>
+        <w:t>''</w:t>
+      </w:r>
+      <w:r>
+        <w:rPr>
+          <w:rFonts w:ascii="Consolas" w:eastAsia="Times New Roman" w:hAnsi="Consolas" w:cs="Times New Roman"/>
+          <w:color w:val="D4D4D4"/>
+          <w:sz w:val="21"/>
+          <w:szCs w:val="21"/>
+          <w:lang w:val="en-IN" w:eastAsia="en-IN"/>
+        </w:rPr>
+        <w:t>,</w:t>
+      </w:r>
+    </w:p>
+    <w:p>
+      <w:pPr>
+        <w:shd w:val="clear" w:color="auto" w:fill="1E1E1E"/>
+        <w:spacing w:after="0" w:line="285" w:lineRule="atLeast"/>
+        <w:rPr>
+          <w:rFonts w:ascii="Consolas" w:eastAsia="Times New Roman" w:hAnsi="Consolas" w:cs="Times New Roman"/>
+          <w:color w:val="D4D4D4"/>
+          <w:sz w:val="21"/>
+          <w:szCs w:val="21"/>
+          <w:lang w:val="en-IN" w:eastAsia="en-IN"/>
+        </w:rPr>
+      </w:pPr>
+      <w:r>
+        <w:rPr>
+          <w:rFonts w:ascii="Consolas" w:eastAsia="Times New Roman" w:hAnsi="Consolas" w:cs="Times New Roman"/>
+          <w:color w:val="D4D4D4"/>
+          <w:sz w:val="21"/>
+          <w:szCs w:val="21"/>
+          <w:lang w:val="en-IN" w:eastAsia="en-IN"/>
+        </w:rPr>
+        <w:t xml:space="preserve">            </w:t>
+      </w:r>
+      <w:r>
+        <w:rPr>
+          <w:rFonts w:ascii="Consolas" w:eastAsia="Times New Roman" w:hAnsi="Consolas" w:cs="Times New Roman"/>
+          <w:color w:val="CE9178"/>
+          <w:sz w:val="21"/>
+          <w:szCs w:val="21"/>
+          <w:lang w:val="en-IN" w:eastAsia="en-IN"/>
+        </w:rPr>
+        <w:t>'charset'</w:t>
+      </w:r>
+      <w:r>
+        <w:rPr>
+          <w:rFonts w:ascii="Consolas" w:eastAsia="Times New Roman" w:hAnsi="Consolas" w:cs="Times New Roman"/>
+          <w:color w:val="D4D4D4"/>
+          <w:sz w:val="21"/>
+          <w:szCs w:val="21"/>
+          <w:lang w:val="en-IN" w:eastAsia="en-IN"/>
+        </w:rPr>
+        <w:t xml:space="preserve"> =&gt; </w:t>
+      </w:r>
+      <w:r>
+        <w:rPr>
+          <w:rFonts w:ascii="Consolas" w:eastAsia="Times New Roman" w:hAnsi="Consolas" w:cs="Times New Roman"/>
+          <w:color w:val="CE9178"/>
+          <w:sz w:val="21"/>
+          <w:szCs w:val="21"/>
+          <w:lang w:val="en-IN" w:eastAsia="en-IN"/>
+        </w:rPr>
+        <w:t>'utf8'</w:t>
+      </w:r>
+      <w:r>
+        <w:rPr>
+          <w:rFonts w:ascii="Consolas" w:eastAsia="Times New Roman" w:hAnsi="Consolas" w:cs="Times New Roman"/>
+          <w:color w:val="D4D4D4"/>
+          <w:sz w:val="21"/>
+          <w:szCs w:val="21"/>
+          <w:lang w:val="en-IN" w:eastAsia="en-IN"/>
+        </w:rPr>
+        <w:t>,</w:t>
+      </w:r>
+    </w:p>
+    <w:p>
+      <w:pPr>
+        <w:shd w:val="clear" w:color="auto" w:fill="1E1E1E"/>
+        <w:spacing w:after="0" w:line="285" w:lineRule="atLeast"/>
+        <w:rPr>
+          <w:rFonts w:ascii="Consolas" w:eastAsia="Times New Roman" w:hAnsi="Consolas" w:cs="Times New Roman"/>
+          <w:color w:val="D4D4D4"/>
+          <w:sz w:val="21"/>
+          <w:szCs w:val="21"/>
+          <w:lang w:val="en-IN" w:eastAsia="en-IN"/>
+        </w:rPr>
+      </w:pPr>
+      <w:r>
+        <w:rPr>
+          <w:rFonts w:ascii="Consolas" w:eastAsia="Times New Roman" w:hAnsi="Consolas" w:cs="Times New Roman"/>
+          <w:color w:val="D4D4D4"/>
+          <w:sz w:val="21"/>
+          <w:szCs w:val="21"/>
+          <w:lang w:val="en-IN" w:eastAsia="en-IN"/>
+        </w:rPr>
+        <w:t xml:space="preserve">            </w:t>
+      </w:r>
+      <w:r>
+        <w:rPr>
+          <w:rFonts w:ascii="Consolas" w:eastAsia="Times New Roman" w:hAnsi="Consolas" w:cs="Times New Roman"/>
+          <w:color w:val="CE9178"/>
+          <w:sz w:val="21"/>
+          <w:szCs w:val="21"/>
+          <w:lang w:val="en-IN" w:eastAsia="en-IN"/>
+        </w:rPr>
+        <w:t>'enableSchemaCache'</w:t>
+      </w:r>
+      <w:r>
+        <w:rPr>
+          <w:rFonts w:ascii="Consolas" w:eastAsia="Times New Roman" w:hAnsi="Consolas" w:cs="Times New Roman"/>
+          <w:color w:val="D4D4D4"/>
+          <w:sz w:val="21"/>
+          <w:szCs w:val="21"/>
+          <w:lang w:val="en-IN" w:eastAsia="en-IN"/>
+        </w:rPr>
+        <w:t xml:space="preserve"> =&gt; </w:t>
+      </w:r>
+      <w:r>
+        <w:rPr>
+          <w:rFonts w:ascii="Consolas" w:eastAsia="Times New Roman" w:hAnsi="Consolas" w:cs="Times New Roman"/>
+          <w:color w:val="569CD6"/>
+          <w:sz w:val="21"/>
+          <w:szCs w:val="21"/>
+          <w:lang w:val="en-IN" w:eastAsia="en-IN"/>
+        </w:rPr>
+        <w:t>true</w:t>
+      </w:r>
+      <w:r>
+        <w:rPr>
+          <w:rFonts w:ascii="Consolas" w:eastAsia="Times New Roman" w:hAnsi="Consolas" w:cs="Times New Roman"/>
+          <w:color w:val="D4D4D4"/>
+          <w:sz w:val="21"/>
+          <w:szCs w:val="21"/>
+          <w:lang w:val="en-IN" w:eastAsia="en-IN"/>
+        </w:rPr>
+        <w:t>,</w:t>
+      </w:r>
+    </w:p>
+    <w:p>
+      <w:pPr>
+        <w:shd w:val="clear" w:color="auto" w:fill="1E1E1E"/>
+        <w:spacing w:after="0" w:line="285" w:lineRule="atLeast"/>
+        <w:rPr>
+          <w:rFonts w:ascii="Consolas" w:eastAsia="Times New Roman" w:hAnsi="Consolas" w:cs="Times New Roman"/>
+          <w:color w:val="D4D4D4"/>
+          <w:sz w:val="21"/>
+          <w:szCs w:val="21"/>
+          <w:lang w:val="en-IN" w:eastAsia="en-IN"/>
+        </w:rPr>
+      </w:pPr>
+      <w:r>
+        <w:rPr>
+          <w:rFonts w:ascii="Consolas" w:eastAsia="Times New Roman" w:hAnsi="Consolas" w:cs="Times New Roman"/>
+          <w:color w:val="D4D4D4"/>
+          <w:sz w:val="21"/>
+          <w:szCs w:val="21"/>
+          <w:lang w:val="en-IN" w:eastAsia="en-IN"/>
+        </w:rPr>
+        <w:t xml:space="preserve">            </w:t>
+      </w:r>
+      <w:r>
+        <w:rPr>
+          <w:rFonts w:ascii="Consolas" w:eastAsia="Times New Roman" w:hAnsi="Consolas" w:cs="Times New Roman"/>
+          <w:color w:val="CE9178"/>
+          <w:sz w:val="21"/>
+          <w:szCs w:val="21"/>
+          <w:lang w:val="en-IN" w:eastAsia="en-IN"/>
+        </w:rPr>
+        <w:t>'schemaCacheDuration'</w:t>
+      </w:r>
+      <w:r>
+        <w:rPr>
+          <w:rFonts w:ascii="Consolas" w:eastAsia="Times New Roman" w:hAnsi="Consolas" w:cs="Times New Roman"/>
+          <w:color w:val="D4D4D4"/>
+          <w:sz w:val="21"/>
+          <w:szCs w:val="21"/>
+          <w:lang w:val="en-IN" w:eastAsia="en-IN"/>
+        </w:rPr>
+        <w:t xml:space="preserve"> =&gt; </w:t>
+      </w:r>
+      <w:r>
+        <w:rPr>
+          <w:rFonts w:ascii="Consolas" w:eastAsia="Times New Roman" w:hAnsi="Consolas" w:cs="Times New Roman"/>
+          <w:color w:val="B5CEA8"/>
+          <w:sz w:val="21"/>
+          <w:szCs w:val="21"/>
+          <w:lang w:val="en-IN" w:eastAsia="en-IN"/>
+        </w:rPr>
+        <w:t>88000</w:t>
+      </w:r>
+      <w:r>
+        <w:rPr>
+          <w:rFonts w:ascii="Consolas" w:eastAsia="Times New Roman" w:hAnsi="Consolas" w:cs="Times New Roman"/>
+          <w:color w:val="D4D4D4"/>
+          <w:sz w:val="21"/>
+          <w:szCs w:val="21"/>
+          <w:lang w:val="en-IN" w:eastAsia="en-IN"/>
+        </w:rPr>
+        <w:t>,</w:t>
+      </w:r>
+    </w:p>
+    <w:p>
+      <w:pPr>
+        <w:shd w:val="clear" w:color="auto" w:fill="1E1E1E"/>
+        <w:spacing w:after="0" w:line="285" w:lineRule="atLeast"/>
+        <w:rPr>
+          <w:rFonts w:ascii="Consolas" w:eastAsia="Times New Roman" w:hAnsi="Consolas" w:cs="Times New Roman"/>
+          <w:color w:val="D4D4D4"/>
+          <w:sz w:val="21"/>
+          <w:szCs w:val="21"/>
+          <w:lang w:val="en-IN" w:eastAsia="en-IN"/>
+        </w:rPr>
+      </w:pPr>
+      <w:r>
+        <w:rPr>
+          <w:rFonts w:ascii="Consolas" w:eastAsia="Times New Roman" w:hAnsi="Consolas" w:cs="Times New Roman"/>
+          <w:color w:val="D4D4D4"/>
+          <w:sz w:val="21"/>
+          <w:szCs w:val="21"/>
+          <w:lang w:val="en-IN" w:eastAsia="en-IN"/>
+        </w:rPr>
+        <w:t xml:space="preserve">            </w:t>
+      </w:r>
+      <w:r>
+        <w:rPr>
+          <w:rFonts w:ascii="Consolas" w:eastAsia="Times New Roman" w:hAnsi="Consolas" w:cs="Times New Roman"/>
+          <w:color w:val="CE9178"/>
+          <w:sz w:val="21"/>
+          <w:szCs w:val="21"/>
+          <w:lang w:val="en-IN" w:eastAsia="en-IN"/>
+        </w:rPr>
+        <w:t>'schemaCache'</w:t>
+      </w:r>
+      <w:r>
+        <w:rPr>
+          <w:rFonts w:ascii="Consolas" w:eastAsia="Times New Roman" w:hAnsi="Consolas" w:cs="Times New Roman"/>
+          <w:color w:val="D4D4D4"/>
+          <w:sz w:val="21"/>
+          <w:szCs w:val="21"/>
+          <w:lang w:val="en-IN" w:eastAsia="en-IN"/>
+        </w:rPr>
+        <w:t xml:space="preserve"> =&gt; </w:t>
+      </w:r>
+      <w:r>
+        <w:rPr>
+          <w:rFonts w:ascii="Consolas" w:eastAsia="Times New Roman" w:hAnsi="Consolas" w:cs="Times New Roman"/>
+          <w:color w:val="CE9178"/>
+          <w:sz w:val="21"/>
+          <w:szCs w:val="21"/>
+          <w:lang w:val="en-IN" w:eastAsia="en-IN"/>
+        </w:rPr>
+        <w:t>'schemaCache'</w:t>
+      </w:r>
+      <w:r>
+        <w:rPr>
+          <w:rFonts w:ascii="Consolas" w:eastAsia="Times New Roman" w:hAnsi="Consolas" w:cs="Times New Roman"/>
+          <w:color w:val="D4D4D4"/>
+          <w:sz w:val="21"/>
+          <w:szCs w:val="21"/>
+          <w:lang w:val="en-IN" w:eastAsia="en-IN"/>
+        </w:rPr>
+        <w:t>,</w:t>
+      </w:r>
+    </w:p>
+    <w:p>
+      <w:pPr>
+        <w:shd w:val="clear" w:color="auto" w:fill="1E1E1E"/>
+        <w:spacing w:after="0" w:line="285" w:lineRule="atLeast"/>
+        <w:rPr>
+          <w:rFonts w:ascii="Consolas" w:eastAsia="Times New Roman" w:hAnsi="Consolas" w:cs="Times New Roman"/>
+          <w:color w:val="D4D4D4"/>
+          <w:sz w:val="21"/>
+          <w:szCs w:val="21"/>
+          <w:lang w:val="en-IN" w:eastAsia="en-IN"/>
+        </w:rPr>
+      </w:pPr>
+      <w:r>
+        <w:rPr>
+          <w:rFonts w:ascii="Consolas" w:eastAsia="Times New Roman" w:hAnsi="Consolas" w:cs="Times New Roman"/>
+          <w:color w:val="D4D4D4"/>
+          <w:sz w:val="21"/>
+          <w:szCs w:val="21"/>
+          <w:lang w:val="en-IN" w:eastAsia="en-IN"/>
+        </w:rPr>
+        <w:t xml:space="preserve">            </w:t>
+      </w:r>
+      <w:r>
+        <w:rPr>
+          <w:rFonts w:ascii="Consolas" w:eastAsia="Times New Roman" w:hAnsi="Consolas" w:cs="Times New Roman"/>
+          <w:color w:val="CE9178"/>
+          <w:sz w:val="21"/>
+          <w:szCs w:val="21"/>
+          <w:lang w:val="en-IN" w:eastAsia="en-IN"/>
+        </w:rPr>
+        <w:t>'attributes'</w:t>
+      </w:r>
+      <w:r>
+        <w:rPr>
+          <w:rFonts w:ascii="Consolas" w:eastAsia="Times New Roman" w:hAnsi="Consolas" w:cs="Times New Roman"/>
+          <w:color w:val="D4D4D4"/>
+          <w:sz w:val="21"/>
+          <w:szCs w:val="21"/>
+          <w:lang w:val="en-IN" w:eastAsia="en-IN"/>
+        </w:rPr>
+        <w:t>=</w:t>
+      </w:r>
+      <w:proofErr w:type="gramStart"/>
+      <w:r>
+        <w:rPr>
+          <w:rFonts w:ascii="Consolas" w:eastAsia="Times New Roman" w:hAnsi="Consolas" w:cs="Times New Roman"/>
+          <w:color w:val="D4D4D4"/>
+          <w:sz w:val="21"/>
+          <w:szCs w:val="21"/>
+          <w:lang w:val="en-IN" w:eastAsia="en-IN"/>
+        </w:rPr>
+        <w:t>&gt;[</w:t>
+      </w:r>
+      <w:proofErr w:type="gramEnd"/>
+    </w:p>
+    <w:p>
+      <w:pPr>
+        <w:shd w:val="clear" w:color="auto" w:fill="1E1E1E"/>
+        <w:spacing w:after="0" w:line="285" w:lineRule="atLeast"/>
+        <w:rPr>
+          <w:rFonts w:ascii="Consolas" w:eastAsia="Times New Roman" w:hAnsi="Consolas" w:cs="Times New Roman"/>
+          <w:color w:val="D4D4D4"/>
+          <w:sz w:val="21"/>
+          <w:szCs w:val="21"/>
+          <w:lang w:val="en-IN" w:eastAsia="en-IN"/>
+        </w:rPr>
+      </w:pPr>
+      <w:r>
+        <w:rPr>
+          <w:rFonts w:ascii="Consolas" w:eastAsia="Times New Roman" w:hAnsi="Consolas" w:cs="Times New Roman"/>
+          <w:color w:val="D4D4D4"/>
+          <w:sz w:val="21"/>
+          <w:szCs w:val="21"/>
+          <w:lang w:val="en-IN" w:eastAsia="en-IN"/>
+        </w:rPr>
+        <w:t xml:space="preserve">                </w:t>
+      </w:r>
+      <w:proofErr w:type="gramStart"/>
+      <w:r>
+        <w:rPr>
+          <w:rFonts w:ascii="Consolas" w:eastAsia="Times New Roman" w:hAnsi="Consolas" w:cs="Times New Roman"/>
+          <w:color w:val="4EC9B0"/>
+          <w:sz w:val="21"/>
+          <w:szCs w:val="21"/>
+          <w:lang w:val="en-IN" w:eastAsia="en-IN"/>
+        </w:rPr>
+        <w:t>PDO</w:t>
+      </w:r>
+      <w:r>
+        <w:rPr>
+          <w:rFonts w:ascii="Consolas" w:eastAsia="Times New Roman" w:hAnsi="Consolas" w:cs="Times New Roman"/>
+          <w:color w:val="D4D4D4"/>
+          <w:sz w:val="21"/>
+          <w:szCs w:val="21"/>
+          <w:lang w:val="en-IN" w:eastAsia="en-IN"/>
+        </w:rPr>
+        <w:t>::</w:t>
+      </w:r>
+      <w:proofErr w:type="gramEnd"/>
+      <w:r>
+        <w:rPr>
+          <w:rFonts w:ascii="Consolas" w:eastAsia="Times New Roman" w:hAnsi="Consolas" w:cs="Times New Roman"/>
+          <w:color w:val="D4D4D4"/>
+          <w:sz w:val="21"/>
+          <w:szCs w:val="21"/>
+          <w:lang w:val="en-IN" w:eastAsia="en-IN"/>
+        </w:rPr>
+        <w:t xml:space="preserve">ATTR_PERSISTENT =&gt; </w:t>
+      </w:r>
+      <w:r>
+        <w:rPr>
+          <w:rFonts w:ascii="Consolas" w:eastAsia="Times New Roman" w:hAnsi="Consolas" w:cs="Times New Roman"/>
+          <w:color w:val="569CD6"/>
+          <w:sz w:val="21"/>
+          <w:szCs w:val="21"/>
+          <w:lang w:val="en-IN" w:eastAsia="en-IN"/>
+        </w:rPr>
+        <w:t>true</w:t>
+      </w:r>
+    </w:p>
+    <w:p>
+      <w:pPr>
+        <w:shd w:val="clear" w:color="auto" w:fill="1E1E1E"/>
+        <w:spacing w:after="0" w:line="285" w:lineRule="atLeast"/>
+        <w:rPr>
+          <w:rFonts w:ascii="Consolas" w:eastAsia="Times New Roman" w:hAnsi="Consolas" w:cs="Times New Roman"/>
+          <w:color w:val="D4D4D4"/>
+          <w:sz w:val="21"/>
+          <w:szCs w:val="21"/>
+          <w:lang w:val="en-IN" w:eastAsia="en-IN"/>
+        </w:rPr>
+      </w:pPr>
+      <w:r>
+        <w:rPr>
+          <w:rFonts w:ascii="Consolas" w:eastAsia="Times New Roman" w:hAnsi="Consolas" w:cs="Times New Roman"/>
+          <w:color w:val="D4D4D4"/>
+          <w:sz w:val="21"/>
+          <w:szCs w:val="21"/>
+          <w:lang w:val="en-IN" w:eastAsia="en-IN"/>
+        </w:rPr>
+        <w:t>            ]</w:t>
+      </w:r>
+    </w:p>
+    <w:p>
+      <w:pPr>
+        <w:shd w:val="clear" w:color="auto" w:fill="1E1E1E"/>
+        <w:spacing w:after="0" w:line="285" w:lineRule="atLeast"/>
+        <w:rPr>
+          <w:rFonts w:ascii="Consolas" w:eastAsia="Times New Roman" w:hAnsi="Consolas" w:cs="Times New Roman"/>
+          <w:color w:val="D4D4D4"/>
+          <w:sz w:val="21"/>
+          <w:szCs w:val="21"/>
+          <w:lang w:val="en-IN" w:eastAsia="en-IN"/>
+        </w:rPr>
+      </w:pPr>
+      <w:r>
+        <w:rPr>
+          <w:rFonts w:ascii="Consolas" w:eastAsia="Times New Roman" w:hAnsi="Consolas" w:cs="Times New Roman"/>
+          <w:color w:val="D4D4D4"/>
+          <w:sz w:val="21"/>
+          <w:szCs w:val="21"/>
+          <w:lang w:val="en-IN" w:eastAsia="en-IN"/>
+        </w:rPr>
+        <w:t>        ],</w:t>
       </w:r>
     </w:p>
     <w:p/>
     <w:p/>
     <w:p>
       <w:r>
-        <w:tab/>
-      </w:r>
-    </w:p>
+        <w:t>{project_</w:t>
+      </w:r>
+      <w:proofErr w:type="gramStart"/>
+      <w:r>
+        <w:t>dir}</w:t>
+      </w:r>
+      <w:r>
+        <w:t>common\config\params</w:t>
+      </w:r>
+      <w:r>
+        <w:t>-local</w:t>
+      </w:r>
+      <w:r>
+        <w:t>.php</w:t>
+      </w:r>
+      <w:proofErr w:type="gramEnd"/>
+      <w:r>
+        <w:t xml:space="preserve"> (emails , base url i.e base domain</w:t>
+      </w:r>
+      <w:r>
+        <w:t xml:space="preserve"> , logo path if needed otherwise keep it as it is</w:t>
+      </w:r>
+      <w:r>
+        <w:t>)</w:t>
+      </w:r>
+    </w:p>
+    <w:p>
+      <w:pPr>
+        <w:shd w:val="clear" w:color="auto" w:fill="1E1E1E"/>
+        <w:spacing w:after="0" w:line="285" w:lineRule="atLeast"/>
+        <w:rPr>
+          <w:rFonts w:ascii="Consolas" w:eastAsia="Times New Roman" w:hAnsi="Consolas" w:cs="Times New Roman"/>
+          <w:color w:val="D4D4D4"/>
+          <w:sz w:val="21"/>
+          <w:szCs w:val="21"/>
+          <w:lang w:val="en-IN" w:eastAsia="en-IN"/>
+        </w:rPr>
+      </w:pPr>
+      <w:r>
+        <w:rPr>
+          <w:rFonts w:ascii="Consolas" w:eastAsia="Times New Roman" w:hAnsi="Consolas" w:cs="Times New Roman"/>
+          <w:color w:val="D4D4D4"/>
+          <w:sz w:val="21"/>
+          <w:szCs w:val="21"/>
+          <w:lang w:val="en-IN" w:eastAsia="en-IN"/>
+        </w:rPr>
+        <w:t>[</w:t>
+      </w:r>
+    </w:p>
+    <w:p>
+      <w:pPr>
+        <w:shd w:val="clear" w:color="auto" w:fill="1E1E1E"/>
+        <w:spacing w:after="0" w:line="285" w:lineRule="atLeast"/>
+        <w:rPr>
+          <w:rFonts w:ascii="Consolas" w:eastAsia="Times New Roman" w:hAnsi="Consolas" w:cs="Times New Roman"/>
+          <w:color w:val="D4D4D4"/>
+          <w:sz w:val="21"/>
+          <w:szCs w:val="21"/>
+          <w:lang w:val="en-IN" w:eastAsia="en-IN"/>
+        </w:rPr>
+      </w:pPr>
+      <w:r>
+        <w:rPr>
+          <w:rFonts w:ascii="Consolas" w:eastAsia="Times New Roman" w:hAnsi="Consolas" w:cs="Times New Roman"/>
+          <w:color w:val="D4D4D4"/>
+          <w:sz w:val="21"/>
+          <w:szCs w:val="21"/>
+          <w:lang w:val="en-IN" w:eastAsia="en-IN"/>
+        </w:rPr>
+        <w:t xml:space="preserve">    </w:t>
+      </w:r>
+      <w:r>
+        <w:rPr>
+          <w:rFonts w:ascii="Consolas" w:eastAsia="Times New Roman" w:hAnsi="Consolas" w:cs="Times New Roman"/>
+          <w:color w:val="CE9178"/>
+          <w:sz w:val="21"/>
+          <w:szCs w:val="21"/>
+          <w:lang w:val="en-IN" w:eastAsia="en-IN"/>
+        </w:rPr>
+        <w:t>'adminEmail'</w:t>
+      </w:r>
+      <w:r>
+        <w:rPr>
+          <w:rFonts w:ascii="Consolas" w:eastAsia="Times New Roman" w:hAnsi="Consolas" w:cs="Times New Roman"/>
+          <w:color w:val="D4D4D4"/>
+          <w:sz w:val="21"/>
+          <w:szCs w:val="21"/>
+          <w:lang w:val="en-IN" w:eastAsia="en-IN"/>
+        </w:rPr>
+        <w:t xml:space="preserve"> =&gt; </w:t>
+      </w:r>
+      <w:r>
+        <w:rPr>
+          <w:rFonts w:ascii="Consolas" w:eastAsia="Times New Roman" w:hAnsi="Consolas" w:cs="Times New Roman"/>
+          <w:color w:val="CE9178"/>
+          <w:sz w:val="21"/>
+          <w:szCs w:val="21"/>
+          <w:lang w:val="en-IN" w:eastAsia="en-IN"/>
+        </w:rPr>
+        <w:t>'support@gmail.com'</w:t>
+      </w:r>
+      <w:r>
+        <w:rPr>
+          <w:rFonts w:ascii="Consolas" w:eastAsia="Times New Roman" w:hAnsi="Consolas" w:cs="Times New Roman"/>
+          <w:color w:val="D4D4D4"/>
+          <w:sz w:val="21"/>
+          <w:szCs w:val="21"/>
+          <w:lang w:val="en-IN" w:eastAsia="en-IN"/>
+        </w:rPr>
+        <w:t>,</w:t>
+      </w:r>
+    </w:p>
+    <w:p>
+      <w:pPr>
+        <w:shd w:val="clear" w:color="auto" w:fill="1E1E1E"/>
+        <w:spacing w:after="0" w:line="285" w:lineRule="atLeast"/>
+        <w:rPr>
+          <w:rFonts w:ascii="Consolas" w:eastAsia="Times New Roman" w:hAnsi="Consolas" w:cs="Times New Roman"/>
+          <w:color w:val="D4D4D4"/>
+          <w:sz w:val="21"/>
+          <w:szCs w:val="21"/>
+          <w:lang w:val="en-IN" w:eastAsia="en-IN"/>
+        </w:rPr>
+      </w:pPr>
+      <w:r>
+        <w:rPr>
+          <w:rFonts w:ascii="Consolas" w:eastAsia="Times New Roman" w:hAnsi="Consolas" w:cs="Times New Roman"/>
+          <w:color w:val="D4D4D4"/>
+          <w:sz w:val="21"/>
+          <w:szCs w:val="21"/>
+          <w:lang w:val="en-IN" w:eastAsia="en-IN"/>
+        </w:rPr>
+        <w:t xml:space="preserve">    </w:t>
+      </w:r>
+      <w:r>
+        <w:rPr>
+          <w:rFonts w:ascii="Consolas" w:eastAsia="Times New Roman" w:hAnsi="Consolas" w:cs="Times New Roman"/>
+          <w:color w:val="CE9178"/>
+          <w:sz w:val="21"/>
+          <w:szCs w:val="21"/>
+          <w:lang w:val="en-IN" w:eastAsia="en-IN"/>
+        </w:rPr>
+        <w:t>'supportEmail'</w:t>
+      </w:r>
+      <w:r>
+        <w:rPr>
+          <w:rFonts w:ascii="Consolas" w:eastAsia="Times New Roman" w:hAnsi="Consolas" w:cs="Times New Roman"/>
+          <w:color w:val="D4D4D4"/>
+          <w:sz w:val="21"/>
+          <w:szCs w:val="21"/>
+          <w:lang w:val="en-IN" w:eastAsia="en-IN"/>
+        </w:rPr>
+        <w:t xml:space="preserve"> =&gt; </w:t>
+      </w:r>
+      <w:r>
+        <w:rPr>
+          <w:rFonts w:ascii="Consolas" w:eastAsia="Times New Roman" w:hAnsi="Consolas" w:cs="Times New Roman"/>
+          <w:color w:val="CE9178"/>
+          <w:sz w:val="21"/>
+          <w:szCs w:val="21"/>
+          <w:lang w:val="en-IN" w:eastAsia="en-IN"/>
+        </w:rPr>
+        <w:t>'support@gmail.com'</w:t>
+      </w:r>
+      <w:r>
+        <w:rPr>
+          <w:rFonts w:ascii="Consolas" w:eastAsia="Times New Roman" w:hAnsi="Consolas" w:cs="Times New Roman"/>
+          <w:color w:val="D4D4D4"/>
+          <w:sz w:val="21"/>
+          <w:szCs w:val="21"/>
+          <w:lang w:val="en-IN" w:eastAsia="en-IN"/>
+        </w:rPr>
+        <w:t>,</w:t>
+      </w:r>
+    </w:p>
+    <w:p>
+      <w:pPr>
+        <w:shd w:val="clear" w:color="auto" w:fill="1E1E1E"/>
+        <w:spacing w:after="0" w:line="285" w:lineRule="atLeast"/>
+        <w:rPr>
+          <w:rFonts w:ascii="Consolas" w:eastAsia="Times New Roman" w:hAnsi="Consolas" w:cs="Times New Roman"/>
+          <w:color w:val="D4D4D4"/>
+          <w:sz w:val="21"/>
+          <w:szCs w:val="21"/>
+          <w:lang w:val="en-IN" w:eastAsia="en-IN"/>
+        </w:rPr>
+      </w:pPr>
+      <w:r>
+        <w:rPr>
+          <w:rFonts w:ascii="Consolas" w:eastAsia="Times New Roman" w:hAnsi="Consolas" w:cs="Times New Roman"/>
+          <w:color w:val="D4D4D4"/>
+          <w:sz w:val="21"/>
+          <w:szCs w:val="21"/>
+          <w:lang w:val="en-IN" w:eastAsia="en-IN"/>
+        </w:rPr>
+        <w:t xml:space="preserve">    </w:t>
+      </w:r>
+      <w:r>
+        <w:rPr>
+          <w:rFonts w:ascii="Consolas" w:eastAsia="Times New Roman" w:hAnsi="Consolas" w:cs="Times New Roman"/>
+          <w:color w:val="CE9178"/>
+          <w:sz w:val="21"/>
+          <w:szCs w:val="21"/>
+          <w:lang w:val="en-IN" w:eastAsia="en-IN"/>
+        </w:rPr>
+        <w:t>'</w:t>
+      </w:r>
+      <w:proofErr w:type="gramStart"/>
+      <w:r>
+        <w:rPr>
+          <w:rFonts w:ascii="Consolas" w:eastAsia="Times New Roman" w:hAnsi="Consolas" w:cs="Times New Roman"/>
+          <w:color w:val="CE9178"/>
+          <w:sz w:val="21"/>
+          <w:szCs w:val="21"/>
+          <w:lang w:val="en-IN" w:eastAsia="en-IN"/>
+        </w:rPr>
+        <w:t>email</w:t>
+      </w:r>
+      <w:proofErr w:type="gramEnd"/>
+      <w:r>
+        <w:rPr>
+          <w:rFonts w:ascii="Consolas" w:eastAsia="Times New Roman" w:hAnsi="Consolas" w:cs="Times New Roman"/>
+          <w:color w:val="CE9178"/>
+          <w:sz w:val="21"/>
+          <w:szCs w:val="21"/>
+          <w:lang w:val="en-IN" w:eastAsia="en-IN"/>
+        </w:rPr>
+        <w:t>-assistenza'</w:t>
+      </w:r>
+      <w:r>
+        <w:rPr>
+          <w:rFonts w:ascii="Consolas" w:eastAsia="Times New Roman" w:hAnsi="Consolas" w:cs="Times New Roman"/>
+          <w:color w:val="D4D4D4"/>
+          <w:sz w:val="21"/>
+          <w:szCs w:val="21"/>
+          <w:lang w:val="en-IN" w:eastAsia="en-IN"/>
+        </w:rPr>
+        <w:t xml:space="preserve"> =&gt; </w:t>
+      </w:r>
+      <w:r>
+        <w:rPr>
+          <w:rFonts w:ascii="Consolas" w:eastAsia="Times New Roman" w:hAnsi="Consolas" w:cs="Times New Roman"/>
+          <w:color w:val="CE9178"/>
+          <w:sz w:val="21"/>
+          <w:szCs w:val="21"/>
+          <w:lang w:val="en-IN" w:eastAsia="en-IN"/>
+        </w:rPr>
+        <w:t>'support@gmail.com'</w:t>
+      </w:r>
+      <w:r>
+        <w:rPr>
+          <w:rFonts w:ascii="Consolas" w:eastAsia="Times New Roman" w:hAnsi="Consolas" w:cs="Times New Roman"/>
+          <w:color w:val="D4D4D4"/>
+          <w:sz w:val="21"/>
+          <w:szCs w:val="21"/>
+          <w:lang w:val="en-IN" w:eastAsia="en-IN"/>
+        </w:rPr>
+        <w:t>,</w:t>
+      </w:r>
+    </w:p>
+    <w:p>
+      <w:pPr>
+        <w:shd w:val="clear" w:color="auto" w:fill="1E1E1E"/>
+        <w:spacing w:after="0" w:line="285" w:lineRule="atLeast"/>
+        <w:rPr>
+          <w:rFonts w:ascii="Consolas" w:eastAsia="Times New Roman" w:hAnsi="Consolas" w:cs="Times New Roman"/>
+          <w:color w:val="D4D4D4"/>
+          <w:sz w:val="21"/>
+          <w:szCs w:val="21"/>
+          <w:lang w:val="en-IN" w:eastAsia="en-IN"/>
+        </w:rPr>
+      </w:pPr>
+      <w:r>
+        <w:rPr>
+          <w:rFonts w:ascii="Consolas" w:eastAsia="Times New Roman" w:hAnsi="Consolas" w:cs="Times New Roman"/>
+          <w:color w:val="D4D4D4"/>
+          <w:sz w:val="21"/>
+          <w:szCs w:val="21"/>
+          <w:lang w:val="en-IN" w:eastAsia="en-IN"/>
+        </w:rPr>
+        <w:t xml:space="preserve">    </w:t>
+      </w:r>
+      <w:r>
+        <w:rPr>
+          <w:rFonts w:ascii="Consolas" w:eastAsia="Times New Roman" w:hAnsi="Consolas" w:cs="Times New Roman"/>
+          <w:color w:val="CE9178"/>
+          <w:sz w:val="21"/>
+          <w:szCs w:val="21"/>
+          <w:lang w:val="en-IN" w:eastAsia="en-IN"/>
+        </w:rPr>
+        <w:t>'</w:t>
+      </w:r>
+      <w:proofErr w:type="gramStart"/>
+      <w:r>
+        <w:rPr>
+          <w:rFonts w:ascii="Consolas" w:eastAsia="Times New Roman" w:hAnsi="Consolas" w:cs="Times New Roman"/>
+          <w:color w:val="CE9178"/>
+          <w:sz w:val="21"/>
+          <w:szCs w:val="21"/>
+          <w:lang w:val="en-IN" w:eastAsia="en-IN"/>
+        </w:rPr>
+        <w:t>user.passwordResetTokenExpire</w:t>
+      </w:r>
+      <w:proofErr w:type="gramEnd"/>
+      <w:r>
+        <w:rPr>
+          <w:rFonts w:ascii="Consolas" w:eastAsia="Times New Roman" w:hAnsi="Consolas" w:cs="Times New Roman"/>
+          <w:color w:val="CE9178"/>
+          <w:sz w:val="21"/>
+          <w:szCs w:val="21"/>
+          <w:lang w:val="en-IN" w:eastAsia="en-IN"/>
+        </w:rPr>
+        <w:t>'</w:t>
+      </w:r>
+      <w:r>
+        <w:rPr>
+          <w:rFonts w:ascii="Consolas" w:eastAsia="Times New Roman" w:hAnsi="Consolas" w:cs="Times New Roman"/>
+          <w:color w:val="D4D4D4"/>
+          <w:sz w:val="21"/>
+          <w:szCs w:val="21"/>
+          <w:lang w:val="en-IN" w:eastAsia="en-IN"/>
+        </w:rPr>
+        <w:t xml:space="preserve"> =&gt; </w:t>
+      </w:r>
+      <w:r>
+        <w:rPr>
+          <w:rFonts w:ascii="Consolas" w:eastAsia="Times New Roman" w:hAnsi="Consolas" w:cs="Times New Roman"/>
+          <w:color w:val="B5CEA8"/>
+          <w:sz w:val="21"/>
+          <w:szCs w:val="21"/>
+          <w:lang w:val="en-IN" w:eastAsia="en-IN"/>
+        </w:rPr>
+        <w:t>86400</w:t>
+      </w:r>
+      <w:r>
+        <w:rPr>
+          <w:rFonts w:ascii="Consolas" w:eastAsia="Times New Roman" w:hAnsi="Consolas" w:cs="Times New Roman"/>
+          <w:color w:val="D4D4D4"/>
+          <w:sz w:val="21"/>
+          <w:szCs w:val="21"/>
+          <w:lang w:val="en-IN" w:eastAsia="en-IN"/>
+        </w:rPr>
+        <w:t>,</w:t>
+      </w:r>
+    </w:p>
+    <w:p>
+      <w:pPr>
+        <w:shd w:val="clear" w:color="auto" w:fill="1E1E1E"/>
+        <w:spacing w:after="0" w:line="285" w:lineRule="atLeast"/>
+        <w:rPr>
+          <w:rFonts w:ascii="Consolas" w:eastAsia="Times New Roman" w:hAnsi="Consolas" w:cs="Times New Roman"/>
+          <w:color w:val="D4D4D4"/>
+          <w:sz w:val="21"/>
+          <w:szCs w:val="21"/>
+          <w:lang w:val="en-IN" w:eastAsia="en-IN"/>
+        </w:rPr>
+      </w:pPr>
+      <w:r>
+        <w:rPr>
+          <w:rFonts w:ascii="Consolas" w:eastAsia="Times New Roman" w:hAnsi="Consolas" w:cs="Times New Roman"/>
+          <w:color w:val="D4D4D4"/>
+          <w:sz w:val="21"/>
+          <w:szCs w:val="21"/>
+          <w:lang w:val="en-IN" w:eastAsia="en-IN"/>
+        </w:rPr>
+        <w:t xml:space="preserve">    </w:t>
+      </w:r>
+      <w:r>
+        <w:rPr>
+          <w:rFonts w:ascii="Consolas" w:eastAsia="Times New Roman" w:hAnsi="Consolas" w:cs="Times New Roman"/>
+          <w:color w:val="CE9178"/>
+          <w:sz w:val="21"/>
+          <w:szCs w:val="21"/>
+          <w:lang w:val="en-IN" w:eastAsia="en-IN"/>
+        </w:rPr>
+        <w:t>'</w:t>
+      </w:r>
+      <w:proofErr w:type="gramStart"/>
+      <w:r>
+        <w:rPr>
+          <w:rFonts w:ascii="Consolas" w:eastAsia="Times New Roman" w:hAnsi="Consolas" w:cs="Times New Roman"/>
+          <w:color w:val="CE9178"/>
+          <w:sz w:val="21"/>
+          <w:szCs w:val="21"/>
+          <w:lang w:val="en-IN" w:eastAsia="en-IN"/>
+        </w:rPr>
+        <w:t>google</w:t>
+      </w:r>
+      <w:proofErr w:type="gramEnd"/>
+      <w:r>
+        <w:rPr>
+          <w:rFonts w:ascii="Consolas" w:eastAsia="Times New Roman" w:hAnsi="Consolas" w:cs="Times New Roman"/>
+          <w:color w:val="CE9178"/>
+          <w:sz w:val="21"/>
+          <w:szCs w:val="21"/>
+          <w:lang w:val="en-IN" w:eastAsia="en-IN"/>
+        </w:rPr>
+        <w:t>_places_api_key'</w:t>
+      </w:r>
+      <w:r>
+        <w:rPr>
+          <w:rFonts w:ascii="Consolas" w:eastAsia="Times New Roman" w:hAnsi="Consolas" w:cs="Times New Roman"/>
+          <w:color w:val="D4D4D4"/>
+          <w:sz w:val="21"/>
+          <w:szCs w:val="21"/>
+          <w:lang w:val="en-IN" w:eastAsia="en-IN"/>
+        </w:rPr>
+        <w:t xml:space="preserve"> =&gt; </w:t>
+      </w:r>
+      <w:r>
+        <w:rPr>
+          <w:rFonts w:ascii="Consolas" w:eastAsia="Times New Roman" w:hAnsi="Consolas" w:cs="Times New Roman"/>
+          <w:color w:val="CE9178"/>
+          <w:sz w:val="21"/>
+          <w:szCs w:val="21"/>
+          <w:lang w:val="en-IN" w:eastAsia="en-IN"/>
+        </w:rPr>
+        <w:t>''</w:t>
+      </w:r>
+      <w:r>
+        <w:rPr>
+          <w:rFonts w:ascii="Consolas" w:eastAsia="Times New Roman" w:hAnsi="Consolas" w:cs="Times New Roman"/>
+          <w:color w:val="D4D4D4"/>
+          <w:sz w:val="21"/>
+          <w:szCs w:val="21"/>
+          <w:lang w:val="en-IN" w:eastAsia="en-IN"/>
+        </w:rPr>
+        <w:t>,</w:t>
+      </w:r>
+    </w:p>
+    <w:p>
+      <w:pPr>
+        <w:shd w:val="clear" w:color="auto" w:fill="1E1E1E"/>
+        <w:spacing w:after="0" w:line="285" w:lineRule="atLeast"/>
+        <w:rPr>
+          <w:rFonts w:ascii="Consolas" w:eastAsia="Times New Roman" w:hAnsi="Consolas" w:cs="Times New Roman"/>
+          <w:color w:val="D4D4D4"/>
+          <w:sz w:val="21"/>
+          <w:szCs w:val="21"/>
+          <w:lang w:val="en-IN" w:eastAsia="en-IN"/>
+        </w:rPr>
+      </w:pPr>
+      <w:r>
+        <w:rPr>
+          <w:rFonts w:ascii="Consolas" w:eastAsia="Times New Roman" w:hAnsi="Consolas" w:cs="Times New Roman"/>
+          <w:color w:val="D4D4D4"/>
+          <w:sz w:val="21"/>
+          <w:szCs w:val="21"/>
+          <w:lang w:val="en-IN" w:eastAsia="en-IN"/>
+        </w:rPr>
+        <w:t xml:space="preserve">    </w:t>
+      </w:r>
+      <w:r>
+        <w:rPr>
+          <w:rFonts w:ascii="Consolas" w:eastAsia="Times New Roman" w:hAnsi="Consolas" w:cs="Times New Roman"/>
+          <w:color w:val="CE9178"/>
+          <w:sz w:val="21"/>
+          <w:szCs w:val="21"/>
+          <w:lang w:val="en-IN" w:eastAsia="en-IN"/>
+        </w:rPr>
+        <w:t>'</w:t>
+      </w:r>
+      <w:proofErr w:type="gramStart"/>
+      <w:r>
+        <w:rPr>
+          <w:rFonts w:ascii="Consolas" w:eastAsia="Times New Roman" w:hAnsi="Consolas" w:cs="Times New Roman"/>
+          <w:color w:val="CE9178"/>
+          <w:sz w:val="21"/>
+          <w:szCs w:val="21"/>
+          <w:lang w:val="en-IN" w:eastAsia="en-IN"/>
+        </w:rPr>
+        <w:t>google</w:t>
+      </w:r>
+      <w:proofErr w:type="gramEnd"/>
+      <w:r>
+        <w:rPr>
+          <w:rFonts w:ascii="Consolas" w:eastAsia="Times New Roman" w:hAnsi="Consolas" w:cs="Times New Roman"/>
+          <w:color w:val="CE9178"/>
+          <w:sz w:val="21"/>
+          <w:szCs w:val="21"/>
+          <w:lang w:val="en-IN" w:eastAsia="en-IN"/>
+        </w:rPr>
+        <w:t>_recaptcha_site_key'</w:t>
+      </w:r>
+      <w:r>
+        <w:rPr>
+          <w:rFonts w:ascii="Consolas" w:eastAsia="Times New Roman" w:hAnsi="Consolas" w:cs="Times New Roman"/>
+          <w:color w:val="D4D4D4"/>
+          <w:sz w:val="21"/>
+          <w:szCs w:val="21"/>
+          <w:lang w:val="en-IN" w:eastAsia="en-IN"/>
+        </w:rPr>
+        <w:t xml:space="preserve"> =&gt; </w:t>
+      </w:r>
+      <w:r>
+        <w:rPr>
+          <w:rFonts w:ascii="Consolas" w:eastAsia="Times New Roman" w:hAnsi="Consolas" w:cs="Times New Roman"/>
+          <w:color w:val="CE9178"/>
+          <w:sz w:val="21"/>
+          <w:szCs w:val="21"/>
+          <w:lang w:val="en-IN" w:eastAsia="en-IN"/>
+        </w:rPr>
+        <w:t>''</w:t>
+      </w:r>
+      <w:r>
+        <w:rPr>
+          <w:rFonts w:ascii="Consolas" w:eastAsia="Times New Roman" w:hAnsi="Consolas" w:cs="Times New Roman"/>
+          <w:color w:val="D4D4D4"/>
+          <w:sz w:val="21"/>
+          <w:szCs w:val="21"/>
+          <w:lang w:val="en-IN" w:eastAsia="en-IN"/>
+        </w:rPr>
+        <w:t>,</w:t>
+      </w:r>
+    </w:p>
+    <w:p>
+      <w:pPr>
+        <w:shd w:val="clear" w:color="auto" w:fill="1E1E1E"/>
+        <w:spacing w:after="0" w:line="285" w:lineRule="atLeast"/>
+        <w:rPr>
+          <w:rFonts w:ascii="Consolas" w:eastAsia="Times New Roman" w:hAnsi="Consolas" w:cs="Times New Roman"/>
+          <w:color w:val="D4D4D4"/>
+          <w:sz w:val="21"/>
+          <w:szCs w:val="21"/>
+          <w:lang w:val="en-IN" w:eastAsia="en-IN"/>
+        </w:rPr>
+      </w:pPr>
+      <w:r>
+        <w:rPr>
+          <w:rFonts w:ascii="Consolas" w:eastAsia="Times New Roman" w:hAnsi="Consolas" w:cs="Times New Roman"/>
+          <w:color w:val="D4D4D4"/>
+          <w:sz w:val="21"/>
+          <w:szCs w:val="21"/>
+          <w:lang w:val="en-IN" w:eastAsia="en-IN"/>
+        </w:rPr>
+        <w:t xml:space="preserve">    </w:t>
+      </w:r>
+      <w:r>
+        <w:rPr>
+          <w:rFonts w:ascii="Consolas" w:eastAsia="Times New Roman" w:hAnsi="Consolas" w:cs="Times New Roman"/>
+          <w:color w:val="CE9178"/>
+          <w:sz w:val="21"/>
+          <w:szCs w:val="21"/>
+          <w:lang w:val="en-IN" w:eastAsia="en-IN"/>
+        </w:rPr>
+        <w:t>'platform'</w:t>
+      </w:r>
+      <w:r>
+        <w:rPr>
+          <w:rFonts w:ascii="Consolas" w:eastAsia="Times New Roman" w:hAnsi="Consolas" w:cs="Times New Roman"/>
+          <w:color w:val="D4D4D4"/>
+          <w:sz w:val="21"/>
+          <w:szCs w:val="21"/>
+          <w:lang w:val="en-IN" w:eastAsia="en-IN"/>
+        </w:rPr>
+        <w:t xml:space="preserve"> =&gt; [</w:t>
+      </w:r>
+    </w:p>
+    <w:p>
+      <w:pPr>
+        <w:shd w:val="clear" w:color="auto" w:fill="1E1E1E"/>
+        <w:spacing w:after="0" w:line="285" w:lineRule="atLeast"/>
+        <w:rPr>
+          <w:rFonts w:ascii="Consolas" w:eastAsia="Times New Roman" w:hAnsi="Consolas" w:cs="Times New Roman"/>
+          <w:color w:val="D4D4D4"/>
+          <w:sz w:val="21"/>
+          <w:szCs w:val="21"/>
+          <w:lang w:val="en-IN" w:eastAsia="en-IN"/>
+        </w:rPr>
+      </w:pPr>
+      <w:r>
+        <w:rPr>
+          <w:rFonts w:ascii="Consolas" w:eastAsia="Times New Roman" w:hAnsi="Consolas" w:cs="Times New Roman"/>
+          <w:color w:val="D4D4D4"/>
+          <w:sz w:val="21"/>
+          <w:szCs w:val="21"/>
+          <w:lang w:val="en-IN" w:eastAsia="en-IN"/>
+        </w:rPr>
+        <w:t xml:space="preserve">        </w:t>
+      </w:r>
+      <w:r>
+        <w:rPr>
+          <w:rFonts w:ascii="Consolas" w:eastAsia="Times New Roman" w:hAnsi="Consolas" w:cs="Times New Roman"/>
+          <w:color w:val="CE9178"/>
+          <w:sz w:val="21"/>
+          <w:szCs w:val="21"/>
+          <w:lang w:val="en-IN" w:eastAsia="en-IN"/>
+        </w:rPr>
+        <w:t>'backendUrl'</w:t>
+      </w:r>
+      <w:r>
+        <w:rPr>
+          <w:rFonts w:ascii="Consolas" w:eastAsia="Times New Roman" w:hAnsi="Consolas" w:cs="Times New Roman"/>
+          <w:color w:val="D4D4D4"/>
+          <w:sz w:val="21"/>
+          <w:szCs w:val="21"/>
+          <w:lang w:val="en-IN" w:eastAsia="en-IN"/>
+        </w:rPr>
+        <w:t xml:space="preserve"> =&gt; </w:t>
+      </w:r>
+      <w:r>
+        <w:rPr>
+          <w:rFonts w:ascii="Consolas" w:eastAsia="Times New Roman" w:hAnsi="Consolas" w:cs="Times New Roman"/>
+          <w:color w:val="CE9178"/>
+          <w:sz w:val="21"/>
+          <w:szCs w:val="21"/>
+          <w:lang w:val="en-IN" w:eastAsia="en-IN"/>
+        </w:rPr>
+        <w:t>'http://localhost</w:t>
+      </w:r>
+      <w:proofErr w:type="gramStart"/>
+      <w:r>
+        <w:rPr>
+          <w:rFonts w:ascii="Consolas" w:eastAsia="Times New Roman" w:hAnsi="Consolas" w:cs="Times New Roman"/>
+          <w:color w:val="CE9178"/>
+          <w:sz w:val="21"/>
+          <w:szCs w:val="21"/>
+          <w:lang w:val="en-IN" w:eastAsia="en-IN"/>
+        </w:rPr>
+        <w:t>'</w:t>
+      </w:r>
+      <w:r>
+        <w:rPr>
+          <w:rFonts w:ascii="Consolas" w:eastAsia="Times New Roman" w:hAnsi="Consolas" w:cs="Times New Roman"/>
+          <w:color w:val="D4D4D4"/>
+          <w:sz w:val="21"/>
+          <w:szCs w:val="21"/>
+          <w:lang w:val="en-IN" w:eastAsia="en-IN"/>
+        </w:rPr>
+        <w:t xml:space="preserve">,   </w:t>
+      </w:r>
+      <w:proofErr w:type="gramEnd"/>
+      <w:r>
+        <w:rPr>
+          <w:rFonts w:ascii="Consolas" w:eastAsia="Times New Roman" w:hAnsi="Consolas" w:cs="Times New Roman"/>
+          <w:color w:val="D4D4D4"/>
+          <w:sz w:val="21"/>
+          <w:szCs w:val="21"/>
+          <w:lang w:val="en-IN" w:eastAsia="en-IN"/>
+        </w:rPr>
+        <w:t xml:space="preserve">      </w:t>
+      </w:r>
+      <w:r>
+        <w:rPr>
+          <w:rFonts w:ascii="Consolas" w:eastAsia="Times New Roman" w:hAnsi="Consolas" w:cs="Times New Roman"/>
+          <w:color w:val="6A9955"/>
+          <w:sz w:val="21"/>
+          <w:szCs w:val="21"/>
+          <w:lang w:val="en-IN" w:eastAsia="en-IN"/>
+        </w:rPr>
+        <w:t>//TODO REPLACE YOUR URL</w:t>
+      </w:r>
+    </w:p>
+    <w:p>
+      <w:pPr>
+        <w:shd w:val="clear" w:color="auto" w:fill="1E1E1E"/>
+        <w:spacing w:after="0" w:line="285" w:lineRule="atLeast"/>
+        <w:rPr>
+          <w:rFonts w:ascii="Consolas" w:eastAsia="Times New Roman" w:hAnsi="Consolas" w:cs="Times New Roman"/>
+          <w:color w:val="D4D4D4"/>
+          <w:sz w:val="21"/>
+          <w:szCs w:val="21"/>
+          <w:lang w:val="en-IN" w:eastAsia="en-IN"/>
+        </w:rPr>
+      </w:pPr>
+      <w:r>
+        <w:rPr>
+          <w:rFonts w:ascii="Consolas" w:eastAsia="Times New Roman" w:hAnsi="Consolas" w:cs="Times New Roman"/>
+          <w:color w:val="D4D4D4"/>
+          <w:sz w:val="21"/>
+          <w:szCs w:val="21"/>
+          <w:lang w:val="en-IN" w:eastAsia="en-IN"/>
+        </w:rPr>
+        <w:t xml:space="preserve">        </w:t>
+      </w:r>
+      <w:r>
+        <w:rPr>
+          <w:rFonts w:ascii="Consolas" w:eastAsia="Times New Roman" w:hAnsi="Consolas" w:cs="Times New Roman"/>
+          <w:color w:val="CE9178"/>
+          <w:sz w:val="21"/>
+          <w:szCs w:val="21"/>
+          <w:lang w:val="en-IN" w:eastAsia="en-IN"/>
+        </w:rPr>
+        <w:t>'frontendUrl'</w:t>
+      </w:r>
+      <w:r>
+        <w:rPr>
+          <w:rFonts w:ascii="Consolas" w:eastAsia="Times New Roman" w:hAnsi="Consolas" w:cs="Times New Roman"/>
+          <w:color w:val="D4D4D4"/>
+          <w:sz w:val="21"/>
+          <w:szCs w:val="21"/>
+          <w:lang w:val="en-IN" w:eastAsia="en-IN"/>
+        </w:rPr>
+        <w:t xml:space="preserve"> =&gt; </w:t>
+      </w:r>
+      <w:r>
+        <w:rPr>
+          <w:rFonts w:ascii="Consolas" w:eastAsia="Times New Roman" w:hAnsi="Consolas" w:cs="Times New Roman"/>
+          <w:color w:val="CE9178"/>
+          <w:sz w:val="21"/>
+          <w:szCs w:val="21"/>
+          <w:lang w:val="en-IN" w:eastAsia="en-IN"/>
+        </w:rPr>
+        <w:t>'http://localhost</w:t>
+      </w:r>
+      <w:proofErr w:type="gramStart"/>
+      <w:r>
+        <w:rPr>
+          <w:rFonts w:ascii="Consolas" w:eastAsia="Times New Roman" w:hAnsi="Consolas" w:cs="Times New Roman"/>
+          <w:color w:val="CE9178"/>
+          <w:sz w:val="21"/>
+          <w:szCs w:val="21"/>
+          <w:lang w:val="en-IN" w:eastAsia="en-IN"/>
+        </w:rPr>
+        <w:t>'</w:t>
+      </w:r>
+      <w:r>
+        <w:rPr>
+          <w:rFonts w:ascii="Consolas" w:eastAsia="Times New Roman" w:hAnsi="Consolas" w:cs="Times New Roman"/>
+          <w:color w:val="D4D4D4"/>
+          <w:sz w:val="21"/>
+          <w:szCs w:val="21"/>
+          <w:lang w:val="en-IN" w:eastAsia="en-IN"/>
+        </w:rPr>
+        <w:t xml:space="preserve">,   </w:t>
+      </w:r>
+      <w:proofErr w:type="gramEnd"/>
+      <w:r>
+        <w:rPr>
+          <w:rFonts w:ascii="Consolas" w:eastAsia="Times New Roman" w:hAnsi="Consolas" w:cs="Times New Roman"/>
+          <w:color w:val="D4D4D4"/>
+          <w:sz w:val="21"/>
+          <w:szCs w:val="21"/>
+          <w:lang w:val="en-IN" w:eastAsia="en-IN"/>
+        </w:rPr>
+        <w:t xml:space="preserve">    </w:t>
+      </w:r>
+      <w:r>
+        <w:rPr>
+          <w:rFonts w:ascii="Consolas" w:eastAsia="Times New Roman" w:hAnsi="Consolas" w:cs="Times New Roman"/>
+          <w:color w:val="6A9955"/>
+          <w:sz w:val="21"/>
+          <w:szCs w:val="21"/>
+          <w:lang w:val="en-IN" w:eastAsia="en-IN"/>
+        </w:rPr>
+        <w:t>//TODO REPLACE YOUR URL</w:t>
+      </w:r>
+    </w:p>
+    <w:p>
+      <w:pPr>
+        <w:shd w:val="clear" w:color="auto" w:fill="1E1E1E"/>
+        <w:spacing w:after="0" w:line="285" w:lineRule="atLeast"/>
+        <w:rPr>
+          <w:rFonts w:ascii="Consolas" w:eastAsia="Times New Roman" w:hAnsi="Consolas" w:cs="Times New Roman"/>
+          <w:color w:val="D4D4D4"/>
+          <w:sz w:val="21"/>
+          <w:szCs w:val="21"/>
+          <w:lang w:val="en-IN" w:eastAsia="en-IN"/>
+        </w:rPr>
+      </w:pPr>
+      <w:r>
+        <w:rPr>
+          <w:rFonts w:ascii="Consolas" w:eastAsia="Times New Roman" w:hAnsi="Consolas" w:cs="Times New Roman"/>
+          <w:color w:val="D4D4D4"/>
+          <w:sz w:val="21"/>
+          <w:szCs w:val="21"/>
+          <w:lang w:val="en-IN" w:eastAsia="en-IN"/>
+        </w:rPr>
+        <w:t>    ],</w:t>
+      </w:r>
+    </w:p>
+    <w:p/>
+    <w:p>
+      <w:r>
+        <w:t>{project_</w:t>
+      </w:r>
+      <w:proofErr w:type="gramStart"/>
+      <w:r>
+        <w:t>dir}</w:t>
+      </w:r>
+      <w:r>
+        <w:t>backend\config\params-local.php</w:t>
+      </w:r>
+      <w:proofErr w:type="gramEnd"/>
+      <w:r>
+        <w:t xml:space="preserve"> (change map key here)</w:t>
+      </w:r>
+    </w:p>
+    <w:p>
+      <w:pPr>
+        <w:shd w:val="clear" w:color="auto" w:fill="1E1E1E"/>
+        <w:spacing w:after="0" w:line="285" w:lineRule="atLeast"/>
+        <w:rPr>
+          <w:rFonts w:ascii="Consolas" w:eastAsia="Times New Roman" w:hAnsi="Consolas" w:cs="Times New Roman"/>
+          <w:color w:val="D4D4D4"/>
+          <w:sz w:val="21"/>
+          <w:szCs w:val="21"/>
+          <w:lang w:val="en-IN" w:eastAsia="en-IN"/>
+        </w:rPr>
+      </w:pPr>
+      <w:r>
+        <w:rPr>
+          <w:rFonts w:ascii="Consolas" w:eastAsia="Times New Roman" w:hAnsi="Consolas" w:cs="Times New Roman"/>
+          <w:color w:val="9CDCFE"/>
+          <w:sz w:val="21"/>
+          <w:szCs w:val="21"/>
+          <w:lang w:val="en-IN" w:eastAsia="en-IN"/>
+        </w:rPr>
+        <w:t>$googleMapsApiKey</w:t>
+      </w:r>
+      <w:r>
+        <w:rPr>
+          <w:rFonts w:ascii="Consolas" w:eastAsia="Times New Roman" w:hAnsi="Consolas" w:cs="Times New Roman"/>
+          <w:color w:val="D4D4D4"/>
+          <w:sz w:val="21"/>
+          <w:szCs w:val="21"/>
+          <w:lang w:val="en-IN" w:eastAsia="en-IN"/>
+        </w:rPr>
+        <w:t xml:space="preserve"> = </w:t>
+      </w:r>
+      <w:r>
+        <w:rPr>
+          <w:rFonts w:ascii="Consolas" w:eastAsia="Times New Roman" w:hAnsi="Consolas" w:cs="Times New Roman"/>
+          <w:color w:val="CE9178"/>
+          <w:sz w:val="21"/>
+          <w:szCs w:val="21"/>
+          <w:lang w:val="en-IN" w:eastAsia="en-IN"/>
+        </w:rPr>
+        <w:t>'set_your_api_key'</w:t>
+      </w:r>
+      <w:r>
+        <w:rPr>
+          <w:rFonts w:ascii="Consolas" w:eastAsia="Times New Roman" w:hAnsi="Consolas" w:cs="Times New Roman"/>
+          <w:color w:val="D4D4D4"/>
+          <w:sz w:val="21"/>
+          <w:szCs w:val="21"/>
+          <w:lang w:val="en-IN" w:eastAsia="en-IN"/>
+        </w:rPr>
+        <w:t>;</w:t>
+      </w:r>
+    </w:p>
+    <w:p>
+      <w:pPr>
+        <w:rPr>
+          <w:lang w:val="en-IN"/>
+        </w:rPr>
+      </w:pPr>
+    </w:p>
+    <w:p/>
+    <w:p/>
     <w:sectPr>
       <w:pgSz w:w="12240" w:h="15840"/>
       <w:pgMar w:top="1440" w:right="1440" w:bottom="1440" w:left="1440" w:header="720" w:footer="720" w:gutter="0"/>
@@ -874,7 +2656,7 @@
     <w:lsdException w:name="Table Web 2" w:semiHidden="1" w:unhideWhenUsed="1"/>
     <w:lsdException w:name="Table Web 3" w:semiHidden="1" w:unhideWhenUsed="1"/>
     <w:lsdException w:name="Balloon Text" w:semiHidden="1" w:unhideWhenUsed="1"/>
-    <w:lsdException w:name="Table Grid" w:semiHidden="1" w:uiPriority="59" w:unhideWhenUsed="1"/>
+    <w:lsdException w:name="Table Grid" w:uiPriority="59"/>
     <w:lsdException w:name="Table Theme" w:semiHidden="1" w:unhideWhenUsed="1"/>
     <w:lsdException w:name="Placeholder Text" w:semiHidden="1"/>
     <w:lsdException w:name="No Spacing" w:uiPriority="1" w:qFormat="1"/>
@@ -1128,6 +2910,28 @@
     <w:uiPriority w:val="99"/>
     <w:semiHidden/>
     <w:unhideWhenUsed/>
+  </w:style>
+  <w:style w:type="character" w:styleId="Hyperlink">
+    <w:name w:val="Hyperlink"/>
+    <w:basedOn w:val="DefaultParagraphFont"/>
+    <w:uiPriority w:val="99"/>
+    <w:unhideWhenUsed/>
+    <w:rsid w:val="003F32EC"/>
+    <w:rPr>
+      <w:color w:val="0000FF" w:themeColor="hyperlink"/>
+      <w:u w:val="single"/>
+    </w:rPr>
+  </w:style>
+  <w:style w:type="paragraph" w:styleId="ListParagraph">
+    <w:name w:val="List Paragraph"/>
+    <w:basedOn w:val="Normal"/>
+    <w:uiPriority w:val="34"/>
+    <w:qFormat/>
+    <w:rsid w:val="008D25FB"/>
+    <w:pPr>
+      <w:ind w:left="720"/>
+      <w:contextualSpacing/>
+    </w:pPr>
   </w:style>
 </w:styles>
 </file>

</xml_diff>